<commit_message>
Revision after the first week of class.
</commit_message>
<xml_diff>
--- a/syllabus-CHEM-128A/syllabus-128A-2019su.docx
+++ b/syllabus-CHEM-128A/syllabus-128A-2019su.docx
@@ -114,6 +114,18 @@
       </w:pPr>
       <w:r>
         <w:t xml:space="preserve">Until the census date, the content of this syllabus may change. The schedule and procedures for this course are subject to change in the event of extenuating circumstances. If you are absent from class, it is your responsibility to check on announcements made while you were absent. Changes and corrections are listed in the changelog below and will be announced on Canvas.</w:t>
+      </w:r>
+    </w:p>
+    <w:p>
+      <w:pPr>
+        <w:pStyle w:val="Compact"/>
+        <w:numPr>
+          <w:numId w:val="1001"/>
+          <w:ilvl w:val="0"/>
+        </w:numPr>
+      </w:pPr>
+      <w:r>
+        <w:t xml:space="preserve">2019-06-05: Minor tweaks and typo corrections</w:t>
       </w:r>
     </w:p>
     <w:p>
@@ -1389,7 +1401,7 @@
         </w:numPr>
       </w:pPr>
       <w:r>
-        <w:t xml:space="preserve">☐ ORION diagnostics for 5 chapters</w:t>
+        <w:t xml:space="preserve">☐ ORION diagnostics for 4 chapters</w:t>
       </w:r>
     </w:p>
     <w:p>
@@ -1447,7 +1459,7 @@
         </w:numPr>
       </w:pPr>
       <w:r>
-        <w:t xml:space="preserve">☐ ORION diagnostics for 7 chapters</w:t>
+        <w:t xml:space="preserve">☐ ORION diagnostics for 6 chapters</w:t>
       </w:r>
     </w:p>
     <w:p>
@@ -1459,7 +1471,7 @@
         </w:numPr>
       </w:pPr>
       <w:r>
-        <w:t xml:space="preserve">☐ 60% on two the following: ORION proficiency, Mastery, iClicker</w:t>
+        <w:t xml:space="preserve">☐ 50% on two the following: ORION proficiency, Mastery, iClicker</w:t>
       </w:r>
     </w:p>
     <w:p>
@@ -1517,7 +1529,7 @@
         </w:numPr>
       </w:pPr>
       <w:r>
-        <w:t xml:space="preserve">☐ ORION diagnostics for 9 chapters</w:t>
+        <w:t xml:space="preserve">☐ ORION diagnostics for 8 chapters</w:t>
       </w:r>
     </w:p>
     <w:p>
@@ -1529,89 +1541,89 @@
         </w:numPr>
       </w:pPr>
       <w:r>
+        <w:t xml:space="preserve">☐ 60% on two of the following: ORION proficiency, Mastery, iClicker</w:t>
+      </w:r>
+    </w:p>
+    <w:p>
+      <w:pPr>
+        <w:pStyle w:val="Compact"/>
+        <w:numPr>
+          <w:numId w:val="1008"/>
+          <w:ilvl w:val="0"/>
+        </w:numPr>
+      </w:pPr>
+      <w:r>
+        <w:t xml:space="preserve">☐ One of the following: Connections, Synthesis, 36 points on the final exam</w:t>
+      </w:r>
+    </w:p>
+    <w:p>
+      <w:pPr>
+        <w:pStyle w:val="Heading2"/>
+      </w:pPr>
+      <w:bookmarkStart w:id="45" w:name="a-grade-bundle"/>
+      <w:r>
+        <w:t xml:space="preserve">A grade bundle</w:t>
+      </w:r>
+      <w:bookmarkEnd w:id="45"/>
+    </w:p>
+    <w:p>
+      <w:pPr>
+        <w:pStyle w:val="Compact"/>
+        <w:numPr>
+          <w:numId w:val="1009"/>
+          <w:ilvl w:val="0"/>
+        </w:numPr>
+      </w:pPr>
+      <w:r>
+        <w:t xml:space="preserve">☐ 6 ELTAs</w:t>
+      </w:r>
+    </w:p>
+    <w:p>
+      <w:pPr>
+        <w:pStyle w:val="Compact"/>
+        <w:numPr>
+          <w:numId w:val="1009"/>
+          <w:ilvl w:val="0"/>
+        </w:numPr>
+      </w:pPr>
+      <w:r>
+        <w:t xml:space="preserve">☐ 4 SLTAs</w:t>
+      </w:r>
+    </w:p>
+    <w:p>
+      <w:pPr>
+        <w:pStyle w:val="Compact"/>
+        <w:numPr>
+          <w:numId w:val="1009"/>
+          <w:ilvl w:val="0"/>
+        </w:numPr>
+      </w:pPr>
+      <w:r>
+        <w:t xml:space="preserve">☐ 36 points on the final exam</w:t>
+      </w:r>
+    </w:p>
+    <w:p>
+      <w:pPr>
+        <w:pStyle w:val="Compact"/>
+        <w:numPr>
+          <w:numId w:val="1009"/>
+          <w:ilvl w:val="0"/>
+        </w:numPr>
+      </w:pPr>
+      <w:r>
+        <w:t xml:space="preserve">☐ ORION diagnostics for 10 chapters</w:t>
+      </w:r>
+    </w:p>
+    <w:p>
+      <w:pPr>
+        <w:pStyle w:val="Compact"/>
+        <w:numPr>
+          <w:numId w:val="1009"/>
+          <w:ilvl w:val="0"/>
+        </w:numPr>
+      </w:pPr>
+      <w:r>
         <w:t xml:space="preserve">☐ 70% on two of the following: ORION proficiency, Mastery, iClicker</w:t>
-      </w:r>
-    </w:p>
-    <w:p>
-      <w:pPr>
-        <w:pStyle w:val="Compact"/>
-        <w:numPr>
-          <w:numId w:val="1008"/>
-          <w:ilvl w:val="0"/>
-        </w:numPr>
-      </w:pPr>
-      <w:r>
-        <w:t xml:space="preserve">☐ One of the following: Connections, Synthesis, 36 points on the final exam</w:t>
-      </w:r>
-    </w:p>
-    <w:p>
-      <w:pPr>
-        <w:pStyle w:val="Heading2"/>
-      </w:pPr>
-      <w:bookmarkStart w:id="45" w:name="a-grade-bundle"/>
-      <w:r>
-        <w:t xml:space="preserve">A grade bundle</w:t>
-      </w:r>
-      <w:bookmarkEnd w:id="45"/>
-    </w:p>
-    <w:p>
-      <w:pPr>
-        <w:pStyle w:val="Compact"/>
-        <w:numPr>
-          <w:numId w:val="1009"/>
-          <w:ilvl w:val="0"/>
-        </w:numPr>
-      </w:pPr>
-      <w:r>
-        <w:t xml:space="preserve">☐ 6 ELTAs</w:t>
-      </w:r>
-    </w:p>
-    <w:p>
-      <w:pPr>
-        <w:pStyle w:val="Compact"/>
-        <w:numPr>
-          <w:numId w:val="1009"/>
-          <w:ilvl w:val="0"/>
-        </w:numPr>
-      </w:pPr>
-      <w:r>
-        <w:t xml:space="preserve">☐ 4 SLTAs</w:t>
-      </w:r>
-    </w:p>
-    <w:p>
-      <w:pPr>
-        <w:pStyle w:val="Compact"/>
-        <w:numPr>
-          <w:numId w:val="1009"/>
-          <w:ilvl w:val="0"/>
-        </w:numPr>
-      </w:pPr>
-      <w:r>
-        <w:t xml:space="preserve">☐ 36 points on the final exam</w:t>
-      </w:r>
-    </w:p>
-    <w:p>
-      <w:pPr>
-        <w:pStyle w:val="Compact"/>
-        <w:numPr>
-          <w:numId w:val="1009"/>
-          <w:ilvl w:val="0"/>
-        </w:numPr>
-      </w:pPr>
-      <w:r>
-        <w:t xml:space="preserve">☐ ORION diagnostics for 11 chapters</w:t>
-      </w:r>
-    </w:p>
-    <w:p>
-      <w:pPr>
-        <w:pStyle w:val="Compact"/>
-        <w:numPr>
-          <w:numId w:val="1009"/>
-          <w:ilvl w:val="0"/>
-        </w:numPr>
-      </w:pPr>
-      <w:r>
-        <w:t xml:space="preserve">☐ 80% on two of the following: ORION proficiency, Mastery, iClicker</w:t>
       </w:r>
     </w:p>
     <w:p>

</xml_diff>

<commit_message>
Recompiled syllabus in all formats after update
</commit_message>
<xml_diff>
--- a/syllabus-CHEM-128A/syllabus-128A-2019su.docx
+++ b/syllabus-CHEM-128A/syllabus-128A-2019su.docx
@@ -114,6 +114,18 @@
       </w:pPr>
       <w:r>
         <w:t xml:space="preserve">Until the census date, the content of this syllabus may change. The schedule and procedures for this course are subject to change in the event of extenuating circumstances. If you are absent from class, it is your responsibility to check on announcements made while you were absent. Changes and corrections are listed in the changelog below and will be announced on Canvas.</w:t>
+      </w:r>
+    </w:p>
+    <w:p>
+      <w:pPr>
+        <w:pStyle w:val="Compact"/>
+        <w:numPr>
+          <w:numId w:val="1001"/>
+          <w:ilvl w:val="0"/>
+        </w:numPr>
+      </w:pPr>
+      <w:r>
+        <w:t xml:space="preserve">2019-06-26: Increased the quota for LTA re-takes per week (from 3 to 5) and clarified Mastery homework extension.</w:t>
       </w:r>
     </w:p>
     <w:p>
@@ -1734,7 +1746,7 @@
         <w:t xml:space="preserve"> </w:t>
       </w:r>
       <w:r>
-        <w:t xml:space="preserve">grade may be reattempted. Each additional attempt will cover the same material but will not be identical to past quizzes. I found that students tend to defer retaking LTAs until it’s too late. Therefore, LTA retakes will cost x tokens if they happen within x weeks of the first failed attempt and student can attempt no more than 3 LTA re-takes per week.</w:t>
+        <w:t xml:space="preserve">grade may be reattempted. Each additional attempt will cover the same material but will not be identical to past quizzes. I found that students tend to defer retaking LTAs until it’s too late. Therefore, LTA retakes will cost x tokens if they happen within x weeks of the first failed attempt and student can attempt no more than 5 LTA re-takes per week.</w:t>
       </w:r>
     </w:p>
     <w:p>
@@ -1863,7 +1875,7 @@
         </w:numPr>
       </w:pPr>
       <w:r>
-        <w:t xml:space="preserve">24-hour deadline extension on Mastery assignment (1 token/assignment);</w:t>
+        <w:t xml:space="preserve">24-hour deadline extension on Mastery assignment (1 token/assignment module);</w:t>
       </w:r>
     </w:p>
     <w:p>

</xml_diff>